<commit_message>
se simplefico el codigo el controlador de norma y en su repositorio
</commit_message>
<xml_diff>
--- a/documentacion/cobalto.docx
+++ b/documentacion/cobalto.docx
@@ -430,7 +430,7 @@
         <w:pStyle w:val="Ttulo3"/>
         <w:numPr>
           <w:ilvl w:val="2"/>
-          <w:numId w:val="1"/>
+          <w:numId w:val="2"/>
         </w:numPr>
         <w:rPr/>
       </w:pPr>
@@ -438,163 +438,137 @@
         <w:rPr>
           <w:color w:val="0066B3"/>
         </w:rPr>
-        <w:t>Requisito para entender esta documento</w:t>
-      </w:r>
+        <w:t>Requisito para entender esta documento:</w:t>
+      </w:r>
+    </w:p>
+    <w:p>
+      <w:pPr>
+        <w:pStyle w:val="Cuerpodetexto"/>
+        <w:numPr>
+          <w:ilvl w:val="0"/>
+          <w:numId w:val="3"/>
+        </w:numPr>
+        <w:rPr/>
+      </w:pPr>
+      <w:r>
+        <w:rPr/>
+        <w:t>Conocimientos básicos o avanzados en el lenguaje de programación php.</w:t>
+      </w:r>
+    </w:p>
+    <w:p>
+      <w:pPr>
+        <w:pStyle w:val="Cuerpodetexto"/>
+        <w:numPr>
+          <w:ilvl w:val="0"/>
+          <w:numId w:val="3"/>
+        </w:numPr>
+        <w:rPr/>
+      </w:pPr>
+      <w:r>
+        <w:rPr/>
+        <w:t>Conocimientos fuertes  programación orientada a objetos en php.</w:t>
+      </w:r>
+    </w:p>
+    <w:p>
+      <w:pPr>
+        <w:pStyle w:val="Cuerpodetexto"/>
+        <w:numPr>
+          <w:ilvl w:val="0"/>
+          <w:numId w:val="3"/>
+        </w:numPr>
+        <w:rPr/>
+      </w:pPr>
+      <w:r>
+        <w:rPr/>
+        <w:t>Conocer el framework web symfony en su versión 4.</w:t>
+      </w:r>
+    </w:p>
+    <w:p>
+      <w:pPr>
+        <w:pStyle w:val="Cuerpodetexto"/>
+        <w:numPr>
+          <w:ilvl w:val="0"/>
+          <w:numId w:val="3"/>
+        </w:numPr>
+        <w:rPr/>
+      </w:pPr>
+      <w:r>
+        <w:rPr/>
+        <w:t>conocer el patrón de diseño  mvc y como symfony lo implementa</w:t>
+      </w:r>
+      <w:r>
+        <w:br w:type="page"/>
+      </w:r>
+    </w:p>
+    <w:p>
+      <w:pPr>
+        <w:pStyle w:val="Ttulo3"/>
+        <w:numPr>
+          <w:ilvl w:val="2"/>
+          <w:numId w:val="2"/>
+        </w:numPr>
+        <w:rPr/>
+      </w:pPr>
       <w:r>
         <w:rPr>
           <w:color w:val="0066B3"/>
         </w:rPr>
-        <w:t>:</w:t>
-      </w:r>
-    </w:p>
-    <w:p>
-      <w:pPr>
-        <w:pStyle w:val="Cuerpodetexto"/>
-        <w:numPr>
-          <w:ilvl w:val="0"/>
-          <w:numId w:val="2"/>
-        </w:numPr>
-        <w:rPr/>
-      </w:pPr>
-      <w:r>
-        <w:rPr/>
-        <w:t>Conocimientos básicos o avanzados en el lenguaje de programación php.</w:t>
-      </w:r>
-    </w:p>
-    <w:p>
-      <w:pPr>
-        <w:pStyle w:val="Cuerpodetexto"/>
-        <w:numPr>
-          <w:ilvl w:val="0"/>
-          <w:numId w:val="2"/>
-        </w:numPr>
-        <w:rPr/>
-      </w:pPr>
-      <w:r>
-        <w:rPr/>
-        <w:t>Conocimientos fuertes  programación orientada a objetos en php.</w:t>
-      </w:r>
-    </w:p>
-    <w:p>
-      <w:pPr>
-        <w:pStyle w:val="Cuerpodetexto"/>
-        <w:numPr>
-          <w:ilvl w:val="0"/>
-          <w:numId w:val="2"/>
-        </w:numPr>
-        <w:rPr/>
-      </w:pPr>
-      <w:r>
-        <w:rPr/>
-        <w:t>Conocer el framework web symfony en su versión 4.</w:t>
-      </w:r>
-    </w:p>
-    <w:p>
-      <w:pPr>
-        <w:pStyle w:val="Cuerpodetexto"/>
-        <w:numPr>
-          <w:ilvl w:val="0"/>
-          <w:numId w:val="2"/>
-        </w:numPr>
-        <w:rPr/>
-      </w:pPr>
-      <w:r>
-        <w:rPr/>
-        <w:t>conocer el patrón de diseño  mvc y como symfony lo implementa</w:t>
-      </w:r>
-      <w:r>
-        <w:br w:type="page"/>
-      </w:r>
-    </w:p>
-    <w:p>
-      <w:pPr>
-        <w:pStyle w:val="Ttulo3"/>
-        <w:numPr>
-          <w:ilvl w:val="2"/>
-          <w:numId w:val="1"/>
-        </w:numPr>
+        <w:t>ESTÁNDAR DE CÓDIGO :</w:t>
+      </w:r>
+    </w:p>
+    <w:p>
+      <w:pPr>
+        <w:pStyle w:val="Ttulo"/>
         <w:rPr/>
       </w:pPr>
       <w:r>
         <w:rPr>
           <w:color w:val="0066B3"/>
         </w:rPr>
-        <w:t xml:space="preserve">ESTÁNDAR DE CÓDIGO </w:t>
-      </w:r>
-      <w:r>
-        <w:rPr>
+        <w:t>Inicio de documentos php:</w:t>
+      </w:r>
+    </w:p>
+    <w:p>
+      <w:pPr>
+        <w:pStyle w:val="Cuerpodetexto"/>
+        <w:numPr>
+          <w:ilvl w:val="0"/>
+          <w:numId w:val="4"/>
+        </w:numPr>
+        <w:rPr>
+          <w:b w:val="false"/>
+          <w:b w:val="false"/>
+          <w:bCs w:val="false"/>
+        </w:rPr>
+      </w:pPr>
+      <w:r>
+        <w:rPr>
+          <w:b w:val="false"/>
+          <w:bCs w:val="false"/>
+        </w:rPr>
+        <w:t>Los archivos php inicias con &lt;?php  sin cierre de la etiqueta php “?&gt;”.</w:t>
+      </w:r>
+    </w:p>
+    <w:p>
+      <w:pPr>
+        <w:pStyle w:val="Ttulo"/>
+        <w:rPr/>
+      </w:pPr>
+      <w:r>
+        <w:rPr>
+          <w:b w:val="false"/>
+          <w:bCs w:val="false"/>
           <w:color w:val="0066B3"/>
         </w:rPr>
-        <w:t>:</w:t>
-      </w:r>
-    </w:p>
-    <w:p>
-      <w:pPr>
-        <w:pStyle w:val="Ttulo"/>
-        <w:rPr/>
-      </w:pPr>
-      <w:r>
-        <w:rPr>
-          <w:color w:val="0066B3"/>
-        </w:rPr>
-        <w:t>Inicio de documentos php</w:t>
-      </w:r>
-      <w:r>
-        <w:rPr>
-          <w:color w:val="0066B3"/>
-        </w:rPr>
-        <w:t>:</w:t>
-      </w:r>
-    </w:p>
-    <w:p>
-      <w:pPr>
-        <w:pStyle w:val="Cuerpodetexto"/>
-        <w:numPr>
-          <w:ilvl w:val="0"/>
-          <w:numId w:val="3"/>
-        </w:numPr>
-        <w:rPr>
-          <w:b w:val="false"/>
-          <w:b w:val="false"/>
-          <w:bCs w:val="false"/>
-        </w:rPr>
-      </w:pPr>
-      <w:r>
-        <w:rPr>
-          <w:b w:val="false"/>
-          <w:bCs w:val="false"/>
-        </w:rPr>
-        <w:t>Los archivos php inicias con &lt;?php  sin cierre de la etiqueta php “?&gt;”.</w:t>
-      </w:r>
-    </w:p>
-    <w:p>
-      <w:pPr>
-        <w:pStyle w:val="Ttulo"/>
-        <w:rPr/>
-      </w:pPr>
-      <w:r>
-        <w:rPr>
-          <w:b w:val="false"/>
-          <w:bCs w:val="false"/>
-          <w:color w:val="0066B3"/>
-        </w:rPr>
-        <w:t>Controladores</w:t>
-      </w:r>
-      <w:r>
-        <w:rPr>
-          <w:b w:val="false"/>
-          <w:bCs w:val="false"/>
-          <w:color w:val="0066B3"/>
-        </w:rPr>
-        <w:t>:</w:t>
-      </w:r>
-    </w:p>
-    <w:p>
-      <w:pPr>
-        <w:pStyle w:val="Cuerpodetexto"/>
-        <w:numPr>
-          <w:ilvl w:val="0"/>
-          <w:numId w:val="3"/>
+        <w:t>Controladores:</w:t>
+      </w:r>
+    </w:p>
+    <w:p>
+      <w:pPr>
+        <w:pStyle w:val="Cuerpodetexto"/>
+        <w:numPr>
+          <w:ilvl w:val="0"/>
+          <w:numId w:val="4"/>
         </w:numPr>
         <w:rPr>
           <w:b w:val="false"/>
@@ -642,7 +616,7 @@
         <w:pStyle w:val="Cuerpodetexto"/>
         <w:numPr>
           <w:ilvl w:val="0"/>
-          <w:numId w:val="3"/>
+          <w:numId w:val="4"/>
         </w:numPr>
         <w:rPr>
           <w:b w:val="false"/>
@@ -673,14 +647,7 @@
           <w:b w:val="false"/>
           <w:bCs w:val="false"/>
         </w:rPr>
-        <w:t xml:space="preserve">public class </w:t>
-      </w:r>
-      <w:r>
-        <w:rPr>
-          <w:b w:val="false"/>
-          <w:bCs w:val="false"/>
-        </w:rPr>
-        <w:t>ClassController()</w:t>
+        <w:t>public class ClassController()</w:t>
       </w:r>
     </w:p>
     <w:p>
@@ -760,74 +727,24 @@
           <w:bCs w:val="false"/>
           <w:color w:val="0066B3"/>
         </w:rPr>
-        <w:t>Variables</w:t>
-      </w:r>
-      <w:r>
-        <w:rPr>
-          <w:b w:val="false"/>
-          <w:bCs w:val="false"/>
-          <w:color w:val="0066B3"/>
-        </w:rPr>
-        <w:t>:</w:t>
-      </w:r>
-    </w:p>
-    <w:p>
-      <w:pPr>
-        <w:pStyle w:val="Cuerpodetexto"/>
-        <w:numPr>
-          <w:ilvl w:val="0"/>
-          <w:numId w:val="3"/>
-        </w:numPr>
-        <w:rPr/>
-      </w:pPr>
-      <w:r>
-        <w:rPr>
-          <w:b w:val="false"/>
-          <w:bCs w:val="false"/>
-        </w:rPr>
-        <w:t>Las variables</w:t>
-      </w:r>
-      <w:r>
-        <w:rPr>
-          <w:b w:val="false"/>
-          <w:bCs w:val="false"/>
-        </w:rPr>
-        <w:t xml:space="preserve"> se nombrar</w:t>
-      </w:r>
-      <w:r>
-        <w:rPr>
-          <w:b w:val="false"/>
-          <w:bCs w:val="false"/>
-        </w:rPr>
-        <w:t xml:space="preserve"> </w:t>
-      </w:r>
-      <w:r>
-        <w:rPr>
-          <w:b w:val="false"/>
-          <w:bCs w:val="false"/>
-        </w:rPr>
-        <w:t xml:space="preserve">usando camel case en su tipo </w:t>
-      </w:r>
-      <w:r>
-        <w:rPr>
-          <w:b w:val="false"/>
-          <w:bCs w:val="false"/>
-        </w:rPr>
-        <w:t xml:space="preserve">lowerCamelCase, ejemplo </w:t>
-      </w:r>
-      <w:r>
-        <w:rPr>
-          <w:b w:val="false"/>
-          <w:bCs w:val="false"/>
-        </w:rPr>
-        <w:t>usando lowerCamelCase</w:t>
-      </w:r>
-      <w:r>
-        <w:rPr>
-          <w:b w:val="false"/>
-          <w:bCs w:val="false"/>
-        </w:rPr>
-        <w:t>:</w:t>
+        <w:t>Variables:</w:t>
+      </w:r>
+    </w:p>
+    <w:p>
+      <w:pPr>
+        <w:pStyle w:val="Cuerpodetexto"/>
+        <w:numPr>
+          <w:ilvl w:val="0"/>
+          <w:numId w:val="4"/>
+        </w:numPr>
+        <w:rPr/>
+      </w:pPr>
+      <w:r>
+        <w:rPr>
+          <w:b w:val="false"/>
+          <w:bCs w:val="false"/>
+        </w:rPr>
+        <w:t>Las variables se nombrar usando camel case en su tipo lowerCamelCase, ejemplo usando lowerCamelCase:</w:t>
       </w:r>
     </w:p>
     <w:p>
@@ -850,534 +767,429 @@
           <w:sz w:val="20"/>
           <w:szCs w:val="20"/>
         </w:rPr>
-        <w:t>varible</w:t>
-      </w:r>
-      <w:r>
-        <w:rPr>
-          <w:b w:val="false"/>
-          <w:bCs w:val="false"/>
+        <w:t>varibleVaraible</w:t>
+      </w:r>
+    </w:p>
+    <w:p>
+      <w:pPr>
+        <w:pStyle w:val="Cuerpodetexto"/>
+        <w:numPr>
+          <w:ilvl w:val="0"/>
+          <w:numId w:val="4"/>
+        </w:numPr>
+        <w:rPr/>
+      </w:pPr>
+      <w:r>
+        <w:rPr>
+          <w:b w:val="false"/>
+          <w:bCs w:val="false"/>
+        </w:rPr>
+        <w:t>anteponer el tipo de dato que almacena un variable ejemplos</w:t>
+      </w:r>
+    </w:p>
+    <w:p>
+      <w:pPr>
+        <w:pStyle w:val="Cuerpodetexto"/>
+        <w:numPr>
+          <w:ilvl w:val="0"/>
+          <w:numId w:val="0"/>
+        </w:numPr>
+        <w:ind w:left="1080" w:hanging="0"/>
+        <w:rPr/>
+      </w:pPr>
+      <w:r>
+        <w:rPr>
+          <w:b w:val="false"/>
+          <w:bCs w:val="false"/>
+        </w:rPr>
+        <w:t>string: NombreVariable</w:t>
+      </w:r>
+    </w:p>
+    <w:p>
+      <w:pPr>
+        <w:pStyle w:val="Cuerpodetexto"/>
+        <w:numPr>
+          <w:ilvl w:val="0"/>
+          <w:numId w:val="0"/>
+        </w:numPr>
+        <w:ind w:left="1080" w:hanging="0"/>
+        <w:rPr/>
+      </w:pPr>
+      <w:r>
+        <w:rPr>
+          <w:b w:val="false"/>
+          <w:bCs w:val="false"/>
+        </w:rPr>
+        <w:t>integer: NombreVariable</w:t>
+      </w:r>
+    </w:p>
+    <w:p>
+      <w:pPr>
+        <w:pStyle w:val="Cuerpodetexto"/>
+        <w:numPr>
+          <w:ilvl w:val="0"/>
+          <w:numId w:val="0"/>
+        </w:numPr>
+        <w:ind w:left="1080" w:hanging="0"/>
+        <w:rPr/>
+      </w:pPr>
+      <w:r>
+        <w:rPr>
+          <w:b w:val="false"/>
+          <w:bCs w:val="false"/>
+        </w:rPr>
+        <w:t>float: NombreVariable</w:t>
+      </w:r>
+    </w:p>
+    <w:p>
+      <w:pPr>
+        <w:pStyle w:val="Cuerpodetexto"/>
+        <w:numPr>
+          <w:ilvl w:val="0"/>
+          <w:numId w:val="0"/>
+        </w:numPr>
+        <w:ind w:left="1080" w:hanging="0"/>
+        <w:rPr/>
+      </w:pPr>
+      <w:r>
+        <w:rPr>
+          <w:b w:val="false"/>
+          <w:bCs w:val="false"/>
+        </w:rPr>
+        <w:t>null: NombreVaraible</w:t>
+      </w:r>
+    </w:p>
+    <w:p>
+      <w:pPr>
+        <w:pStyle w:val="Cuerpodetexto"/>
+        <w:numPr>
+          <w:ilvl w:val="0"/>
+          <w:numId w:val="0"/>
+        </w:numPr>
+        <w:ind w:left="1080" w:hanging="0"/>
+        <w:rPr>
+          <w:b w:val="false"/>
+          <w:b w:val="false"/>
+          <w:bCs w:val="false"/>
+        </w:rPr>
+      </w:pPr>
+      <w:r>
+        <w:rPr>
+          <w:b w:val="false"/>
+          <w:bCs w:val="false"/>
+        </w:rPr>
+        <w:t>boolean: booNombreVaraible</w:t>
+      </w:r>
+    </w:p>
+    <w:p>
+      <w:pPr>
+        <w:pStyle w:val="Cuerpodetexto"/>
+        <w:numPr>
+          <w:ilvl w:val="0"/>
+          <w:numId w:val="0"/>
+        </w:numPr>
+        <w:ind w:left="1080" w:hanging="0"/>
+        <w:rPr/>
+      </w:pPr>
+      <w:r>
+        <w:rPr/>
+        <w:t>array: arrNombreVaraible</w:t>
+      </w:r>
+    </w:p>
+    <w:p>
+      <w:pPr>
+        <w:pStyle w:val="Cuerpodetexto"/>
+        <w:numPr>
+          <w:ilvl w:val="0"/>
+          <w:numId w:val="0"/>
+        </w:numPr>
+        <w:ind w:left="1080" w:hanging="0"/>
+        <w:rPr/>
+      </w:pPr>
+      <w:r>
+        <w:rPr/>
+        <w:t>object: objNombreVaraible</w:t>
+      </w:r>
+    </w:p>
+    <w:p>
+      <w:pPr>
+        <w:pStyle w:val="Cuerpodetexto"/>
+        <w:numPr>
+          <w:ilvl w:val="0"/>
+          <w:numId w:val="0"/>
+        </w:numPr>
+        <w:ind w:hanging="0"/>
+        <w:rPr/>
+      </w:pPr>
+      <w:r>
+        <w:rPr/>
+        <w:t>METODOS</w:t>
+      </w:r>
+    </w:p>
+    <w:p>
+      <w:pPr>
+        <w:pStyle w:val="Cuerpodetexto"/>
+        <w:numPr>
+          <w:ilvl w:val="0"/>
+          <w:numId w:val="5"/>
+        </w:numPr>
+        <w:rPr>
+          <w:color w:val="000000"/>
+        </w:rPr>
+      </w:pPr>
+      <w:r>
+        <w:rPr>
+          <w:color w:val="000000"/>
+          <w:u w:val="none"/>
+        </w:rPr>
+        <w:t xml:space="preserve">la variable </w:t>
+      </w:r>
+      <w:r>
+        <w:rPr>
+          <w:color w:val="000000"/>
+          <w:u w:val="single"/>
+        </w:rPr>
+        <w:t>$em</w:t>
+      </w:r>
+      <w:r>
+        <w:rPr>
+          <w:color w:val="000000"/>
+        </w:rPr>
+        <w:t xml:space="preserve"> hace referencia a EntityManager de symfony, ejemplo de uso:</w:t>
+      </w:r>
+    </w:p>
+    <w:p>
+      <w:pPr>
+        <w:pStyle w:val="Textopreformateado"/>
+        <w:numPr>
+          <w:ilvl w:val="0"/>
+          <w:numId w:val="0"/>
+        </w:numPr>
+        <w:ind w:left="1140" w:hanging="0"/>
+        <w:rPr>
+          <w:rFonts w:ascii="Fira Code" w:hAnsi="Fira Code"/>
+          <w:color w:val="000000"/>
+        </w:rPr>
+      </w:pPr>
+      <w:r>
+        <w:rPr>
+          <w:rFonts w:ascii="Fira Code" w:hAnsi="Fira Code"/>
+          <w:color w:val="000000"/>
+        </w:rPr>
+        <w:t>$em = $this→getDoctrine()→getManager();</w:t>
+      </w:r>
+    </w:p>
+    <w:p>
+      <w:pPr>
+        <w:pStyle w:val="Textopreformateado"/>
+        <w:numPr>
+          <w:ilvl w:val="0"/>
+          <w:numId w:val="0"/>
+        </w:numPr>
+        <w:ind w:left="1140" w:hanging="0"/>
+        <w:rPr>
+          <w:rFonts w:ascii="Fira Code" w:hAnsi="Fira Code"/>
+          <w:color w:val="000000"/>
+        </w:rPr>
+      </w:pPr>
+      <w:r>
+        <w:rPr>
+          <w:rFonts w:ascii="Fira Code" w:hAnsi="Fira Code"/>
+          <w:color w:val="000000"/>
+        </w:rPr>
+      </w:r>
+    </w:p>
+    <w:p>
+      <w:pPr>
+        <w:pStyle w:val="Cuerpodetexto"/>
+        <w:numPr>
+          <w:ilvl w:val="0"/>
+          <w:numId w:val="5"/>
+        </w:numPr>
+        <w:rPr>
+          <w:color w:val="000000"/>
+        </w:rPr>
+      </w:pPr>
+      <w:r>
+        <w:rPr>
+          <w:color w:val="000000"/>
+        </w:rPr>
+        <w:t xml:space="preserve">variables que comienzan con </w:t>
+      </w:r>
+      <w:r>
+        <w:rPr>
+          <w:color w:val="000000"/>
+          <w:u w:val="single"/>
+        </w:rPr>
+        <w:t>$ar</w:t>
+      </w:r>
+      <w:r>
+        <w:rPr>
+          <w:color w:val="000000"/>
+        </w:rPr>
+        <w:t>, hacen referencia a active recorc, ejemplo de uso:</w:t>
+      </w:r>
+    </w:p>
+    <w:p>
+      <w:pPr>
+        <w:pStyle w:val="Textopreformateado"/>
+        <w:numPr>
+          <w:ilvl w:val="0"/>
+          <w:numId w:val="0"/>
+        </w:numPr>
+        <w:ind w:left="1140" w:hanging="0"/>
+        <w:rPr>
+          <w:rFonts w:ascii="Fira Code" w:hAnsi="Fira Code"/>
+          <w:color w:val="000000"/>
+        </w:rPr>
+      </w:pPr>
+      <w:r>
+        <w:rPr>
+          <w:rFonts w:ascii="Fira Code" w:hAnsi="Fira Code"/>
+          <w:color w:val="000000"/>
+        </w:rPr>
+        <w:t>$arVaraible = $em→getRepository(nombre::class)→find($data);</w:t>
+      </w:r>
+    </w:p>
+    <w:p>
+      <w:pPr>
+        <w:pStyle w:val="Textopreformateado"/>
+        <w:numPr>
+          <w:ilvl w:val="0"/>
+          <w:numId w:val="0"/>
+        </w:numPr>
+        <w:ind w:left="1140" w:hanging="0"/>
+        <w:rPr>
+          <w:rFonts w:ascii="Fira Code" w:hAnsi="Fira Code"/>
+          <w:i/>
+          <w:i/>
+          <w:color w:val="000000"/>
+        </w:rPr>
+      </w:pPr>
+      <w:r>
+        <w:rPr>
+          <w:rFonts w:ascii="Fira Code" w:hAnsi="Fira Code"/>
+          <w:i/>
+          <w:color w:val="000000"/>
+        </w:rPr>
+      </w:r>
+    </w:p>
+    <w:p>
+      <w:pPr>
+        <w:pStyle w:val="Cuerpodetexto"/>
+        <w:numPr>
+          <w:ilvl w:val="0"/>
+          <w:numId w:val="5"/>
+        </w:numPr>
+        <w:rPr>
+          <w:color w:val="000000"/>
+        </w:rPr>
+      </w:pPr>
+      <w:r>
+        <w:rPr>
+          <w:color w:val="000000"/>
+          <w:u w:val="single"/>
+        </w:rPr>
+        <w:t>$form</w:t>
+      </w:r>
+      <w:r>
+        <w:rPr>
+          <w:color w:val="000000"/>
+        </w:rPr>
+        <w:t xml:space="preserve"> esta variable solo debe crearse para hacer referencia al método de crear de formularios de symfony es decier al createFormBuilder(), ejemplo de su uso:</w:t>
+      </w:r>
+    </w:p>
+    <w:p>
+      <w:pPr>
+        <w:pStyle w:val="Textopreformateado"/>
+        <w:numPr>
+          <w:ilvl w:val="0"/>
+          <w:numId w:val="0"/>
+        </w:numPr>
+        <w:ind w:left="1140" w:hanging="0"/>
+        <w:rPr>
+          <w:rFonts w:ascii="Fira Code" w:hAnsi="Fira Code"/>
+          <w:color w:val="000000"/>
+        </w:rPr>
+      </w:pPr>
+      <w:r>
+        <w:rPr>
+          <w:rFonts w:ascii="Fira Code" w:hAnsi="Fira Code"/>
+          <w:color w:val="000000"/>
+        </w:rPr>
+        <w:t>$form = $this-&gt;createFormBuilder()</w:t>
+      </w:r>
+    </w:p>
+    <w:p>
+      <w:pPr>
+        <w:pStyle w:val="Cuerpodetexto"/>
+        <w:numPr>
+          <w:ilvl w:val="0"/>
+          <w:numId w:val="0"/>
+        </w:numPr>
+        <w:ind w:left="1140" w:hanging="0"/>
+        <w:rPr>
+          <w:color w:val="000000"/>
+        </w:rPr>
+      </w:pPr>
+      <w:r>
+        <w:rPr>
+          <w:color w:val="000000"/>
+        </w:rPr>
+      </w:r>
+    </w:p>
+    <w:p>
+      <w:pPr>
+        <w:pStyle w:val="Cuerpodetexto"/>
+        <w:numPr>
+          <w:ilvl w:val="0"/>
+          <w:numId w:val="5"/>
+        </w:numPr>
+        <w:rPr>
+          <w:color w:val="000000"/>
+        </w:rPr>
+      </w:pPr>
+      <w:r>
+        <w:rPr>
+          <w:color w:val="000000"/>
+        </w:rPr>
+        <w:t xml:space="preserve">para nombrar una variable de tipo $session cuya labor se filtra datos se nombre así: </w:t>
+      </w:r>
+    </w:p>
+    <w:p>
+      <w:pPr>
+        <w:pStyle w:val="Cuerpodetexto"/>
+        <w:numPr>
+          <w:ilvl w:val="0"/>
+          <w:numId w:val="0"/>
+        </w:numPr>
+        <w:ind w:left="1140" w:hanging="0"/>
+        <w:rPr>
+          <w:color w:val="000000"/>
           <w:sz w:val="20"/>
           <w:szCs w:val="20"/>
         </w:rPr>
-        <w:t>Varaible</w:t>
-      </w:r>
-    </w:p>
-    <w:p>
-      <w:pPr>
-        <w:pStyle w:val="Cuerpodetexto"/>
-        <w:numPr>
-          <w:ilvl w:val="0"/>
-          <w:numId w:val="3"/>
-        </w:numPr>
-        <w:rPr/>
-      </w:pPr>
-      <w:r>
-        <w:rPr>
-          <w:b w:val="false"/>
-          <w:bCs w:val="false"/>
-        </w:rPr>
-        <w:t>a</w:t>
-      </w:r>
-      <w:r>
-        <w:rPr>
-          <w:b w:val="false"/>
-          <w:bCs w:val="false"/>
-        </w:rPr>
-        <w:t>nteponer el tipo de dato que almacena un variable ejemplos</w:t>
-      </w:r>
-    </w:p>
-    <w:p>
-      <w:pPr>
-        <w:pStyle w:val="Cuerpodetexto"/>
-        <w:numPr>
-          <w:ilvl w:val="0"/>
-          <w:numId w:val="0"/>
-        </w:numPr>
-        <w:ind w:left="1080" w:hanging="0"/>
-        <w:rPr>
-          <w:b w:val="false"/>
-          <w:b w:val="false"/>
-          <w:bCs w:val="false"/>
-        </w:rPr>
-      </w:pPr>
-      <w:r>
-        <w:rPr>
-          <w:b w:val="false"/>
-          <w:bCs w:val="false"/>
-        </w:rPr>
-        <w:t>string: strNombreVariable</w:t>
-      </w:r>
-    </w:p>
-    <w:p>
-      <w:pPr>
-        <w:pStyle w:val="Cuerpodetexto"/>
-        <w:numPr>
-          <w:ilvl w:val="0"/>
-          <w:numId w:val="0"/>
-        </w:numPr>
-        <w:ind w:left="1080" w:hanging="0"/>
-        <w:rPr>
-          <w:b w:val="false"/>
-          <w:b w:val="false"/>
-          <w:bCs w:val="false"/>
-        </w:rPr>
-      </w:pPr>
-      <w:r>
-        <w:rPr>
-          <w:b w:val="false"/>
-          <w:bCs w:val="false"/>
-        </w:rPr>
-        <w:t>integer: intNombreVariable</w:t>
-      </w:r>
-    </w:p>
-    <w:p>
-      <w:pPr>
-        <w:pStyle w:val="Cuerpodetexto"/>
-        <w:numPr>
-          <w:ilvl w:val="0"/>
-          <w:numId w:val="0"/>
-        </w:numPr>
-        <w:ind w:left="1080" w:hanging="0"/>
-        <w:rPr>
-          <w:b w:val="false"/>
-          <w:b w:val="false"/>
-          <w:bCs w:val="false"/>
-        </w:rPr>
-      </w:pPr>
-      <w:r>
-        <w:rPr>
-          <w:b w:val="false"/>
-          <w:bCs w:val="false"/>
-        </w:rPr>
-        <w:t>float: floNombreVariable</w:t>
-      </w:r>
-    </w:p>
-    <w:p>
-      <w:pPr>
-        <w:pStyle w:val="Cuerpodetexto"/>
-        <w:numPr>
-          <w:ilvl w:val="0"/>
-          <w:numId w:val="0"/>
-        </w:numPr>
-        <w:ind w:left="1080" w:hanging="0"/>
-        <w:rPr>
-          <w:b w:val="false"/>
-          <w:b w:val="false"/>
-          <w:bCs w:val="false"/>
-        </w:rPr>
-      </w:pPr>
-      <w:r>
-        <w:rPr>
-          <w:b w:val="false"/>
-          <w:bCs w:val="false"/>
-        </w:rPr>
-        <w:t>boolean: booNombreVaraible</w:t>
-      </w:r>
-    </w:p>
-    <w:p>
-      <w:pPr>
-        <w:pStyle w:val="Cuerpodetexto"/>
-        <w:numPr>
-          <w:ilvl w:val="0"/>
-          <w:numId w:val="0"/>
-        </w:numPr>
-        <w:ind w:left="1080" w:hanging="0"/>
-        <w:rPr/>
-      </w:pPr>
-      <w:r>
-        <w:rPr/>
-        <w:t>array: arrNombreVaraible</w:t>
-      </w:r>
-    </w:p>
-    <w:p>
-      <w:pPr>
-        <w:pStyle w:val="Cuerpodetexto"/>
-        <w:numPr>
-          <w:ilvl w:val="0"/>
-          <w:numId w:val="0"/>
-        </w:numPr>
-        <w:ind w:left="1080" w:hanging="0"/>
-        <w:rPr/>
-      </w:pPr>
-      <w:r>
-        <w:rPr/>
-        <w:t>object: objNombreVaraible</w:t>
-      </w:r>
-    </w:p>
-    <w:p>
-      <w:pPr>
-        <w:pStyle w:val="Cuerpodetexto"/>
-        <w:numPr>
-          <w:ilvl w:val="0"/>
-          <w:numId w:val="0"/>
-        </w:numPr>
-        <w:ind w:left="1080" w:hanging="0"/>
-        <w:rPr/>
-      </w:pPr>
-      <w:r>
-        <w:rPr/>
-        <w:t>null: nullNombreVaraible</w:t>
-      </w:r>
-    </w:p>
-    <w:p>
-      <w:pPr>
-        <w:pStyle w:val="Cuerpodetexto"/>
-        <w:numPr>
-          <w:ilvl w:val="0"/>
-          <w:numId w:val="4"/>
-        </w:numPr>
-        <w:rPr>
-          <w:color w:val="000000"/>
-        </w:rPr>
-      </w:pPr>
-      <w:r>
-        <w:rPr>
-          <w:color w:val="000000"/>
-          <w:u w:val="none"/>
-        </w:rPr>
-        <w:t xml:space="preserve">la variable </w:t>
-      </w:r>
-      <w:r>
-        <w:rPr>
-          <w:color w:val="000000"/>
-          <w:u w:val="single"/>
-        </w:rPr>
-        <w:t>$em</w:t>
-      </w:r>
-      <w:r>
-        <w:rPr>
-          <w:color w:val="000000"/>
-        </w:rPr>
-        <w:t xml:space="preserve"> hace referencia a EntityManager de symfony, ejemplo de uso:</w:t>
-      </w:r>
-    </w:p>
-    <w:p>
-      <w:pPr>
-        <w:pStyle w:val="Textopreformateado"/>
-        <w:numPr>
-          <w:ilvl w:val="0"/>
-          <w:numId w:val="0"/>
-        </w:numPr>
-        <w:ind w:left="1140" w:hanging="0"/>
+      </w:pPr>
+      <w:r>
         <w:rPr>
           <w:rFonts w:ascii="Fira Code" w:hAnsi="Fira Code"/>
-          <w:color w:val="000000"/>
-        </w:rPr>
-      </w:pPr>
-      <w:r>
-        <w:rPr>
-          <w:rFonts w:ascii="Fira Code" w:hAnsi="Fira Code"/>
-          <w:color w:val="000000"/>
-        </w:rPr>
-        <w:t>$em = $this→getDoctrine()→getManager();</w:t>
-      </w:r>
-    </w:p>
-    <w:p>
-      <w:pPr>
-        <w:pStyle w:val="Textopreformateado"/>
-        <w:numPr>
-          <w:ilvl w:val="0"/>
-          <w:numId w:val="0"/>
-        </w:numPr>
-        <w:ind w:left="1140" w:hanging="0"/>
-        <w:rPr>
-          <w:rFonts w:ascii="Fira Code" w:hAnsi="Fira Code"/>
-          <w:color w:val="000000"/>
-        </w:rPr>
-      </w:pPr>
-      <w:r>
-        <w:rPr>
-          <w:rFonts w:ascii="Fira Code" w:hAnsi="Fira Code"/>
-          <w:color w:val="000000"/>
-        </w:rPr>
-      </w:r>
-    </w:p>
-    <w:p>
-      <w:pPr>
-        <w:pStyle w:val="Cuerpodetexto"/>
-        <w:numPr>
-          <w:ilvl w:val="0"/>
-          <w:numId w:val="4"/>
-        </w:numPr>
-        <w:rPr>
-          <w:color w:val="000000"/>
-        </w:rPr>
-      </w:pPr>
-      <w:r>
-        <w:rPr>
-          <w:color w:val="000000"/>
-        </w:rPr>
-        <w:t xml:space="preserve">variables que comienzan con </w:t>
-      </w:r>
-      <w:r>
-        <w:rPr>
-          <w:color w:val="000000"/>
-          <w:u w:val="single"/>
-        </w:rPr>
-        <w:t>$</w:t>
-      </w:r>
-      <w:r>
-        <w:rPr>
-          <w:color w:val="000000"/>
-          <w:u w:val="single"/>
-        </w:rPr>
-        <w:t>ar</w:t>
-      </w:r>
-      <w:r>
-        <w:rPr>
-          <w:color w:val="000000"/>
-        </w:rPr>
-        <w:t xml:space="preserve">, </w:t>
-      </w:r>
-      <w:r>
-        <w:rPr>
-          <w:color w:val="000000"/>
-        </w:rPr>
-        <w:t>hacen</w:t>
-      </w:r>
-      <w:r>
-        <w:rPr>
-          <w:color w:val="000000"/>
-        </w:rPr>
-        <w:t xml:space="preserve"> referencia </w:t>
-      </w:r>
-      <w:r>
-        <w:rPr>
-          <w:color w:val="000000"/>
-        </w:rPr>
-        <w:t>a active recorc, ejemplo de uso:</w:t>
-      </w:r>
-    </w:p>
-    <w:p>
-      <w:pPr>
-        <w:pStyle w:val="Textopreformateado"/>
-        <w:numPr>
-          <w:ilvl w:val="0"/>
-          <w:numId w:val="0"/>
-        </w:numPr>
-        <w:ind w:left="1140" w:hanging="0"/>
-        <w:rPr>
-          <w:rFonts w:ascii="Fira Code" w:hAnsi="Fira Code"/>
-          <w:color w:val="000000"/>
-        </w:rPr>
-      </w:pPr>
-      <w:r>
-        <w:rPr>
-          <w:rFonts w:ascii="Fira Code" w:hAnsi="Fira Code"/>
-          <w:color w:val="000000"/>
-        </w:rPr>
-        <w:t>$ar</w:t>
-      </w:r>
-      <w:r>
-        <w:rPr>
-          <w:rFonts w:ascii="Fira Code" w:hAnsi="Fira Code"/>
-          <w:color w:val="000000"/>
-        </w:rPr>
-        <w:t>Varaible</w:t>
-      </w:r>
-      <w:r>
-        <w:rPr>
-          <w:rFonts w:ascii="Fira Code" w:hAnsi="Fira Code"/>
-          <w:color w:val="000000"/>
-        </w:rPr>
-        <w:t xml:space="preserve"> = $em→getRepository(nombre::class)→find(</w:t>
-      </w:r>
-      <w:r>
-        <w:rPr>
-          <w:rFonts w:ascii="Fira Code" w:hAnsi="Fira Code"/>
-          <w:color w:val="000000"/>
-        </w:rPr>
-        <w:t>$data</w:t>
-      </w:r>
-      <w:r>
-        <w:rPr>
-          <w:rFonts w:ascii="Fira Code" w:hAnsi="Fira Code"/>
-          <w:color w:val="000000"/>
-        </w:rPr>
-        <w:t>);</w:t>
-      </w:r>
-    </w:p>
-    <w:p>
-      <w:pPr>
-        <w:pStyle w:val="Textopreformateado"/>
-        <w:numPr>
-          <w:ilvl w:val="0"/>
-          <w:numId w:val="0"/>
-        </w:numPr>
-        <w:ind w:left="1140" w:hanging="0"/>
-        <w:rPr>
-          <w:rFonts w:ascii="Fira Code" w:hAnsi="Fira Code"/>
-          <w:i/>
-          <w:color w:val="000000"/>
-        </w:rPr>
-      </w:pPr>
-      <w:r>
-        <w:rPr>
-          <w:rFonts w:ascii="Fira Code" w:hAnsi="Fira Code"/>
-          <w:i/>
-          <w:color w:val="000000"/>
-        </w:rPr>
-      </w:r>
-    </w:p>
-    <w:p>
-      <w:pPr>
-        <w:pStyle w:val="Cuerpodetexto"/>
-        <w:numPr>
-          <w:ilvl w:val="0"/>
-          <w:numId w:val="4"/>
-        </w:numPr>
-        <w:rPr>
-          <w:color w:val="000000"/>
-        </w:rPr>
-      </w:pPr>
-      <w:r>
-        <w:rPr>
-          <w:color w:val="000000"/>
-          <w:u w:val="single"/>
-        </w:rPr>
-        <w:t>$form</w:t>
-      </w:r>
-      <w:r>
-        <w:rPr>
-          <w:color w:val="000000"/>
-        </w:rPr>
-        <w:t xml:space="preserve"> esta varia</w:t>
-      </w:r>
-      <w:r>
-        <w:rPr>
-          <w:color w:val="000000"/>
-        </w:rPr>
-        <w:t>ble solo debe crearse para hacer referencia al método de crear de formularios de symfony es decier al createFormBuilder(), ejemplo de su uso:</w:t>
-      </w:r>
-    </w:p>
-    <w:p>
-      <w:pPr>
-        <w:pStyle w:val="Textopreformateado"/>
-        <w:numPr>
-          <w:ilvl w:val="0"/>
-          <w:numId w:val="0"/>
-        </w:numPr>
-        <w:ind w:left="1140" w:hanging="0"/>
-        <w:rPr>
-          <w:rFonts w:ascii="Fira Code" w:hAnsi="Fira Code"/>
-          <w:color w:val="000000"/>
-        </w:rPr>
-      </w:pPr>
-      <w:r>
-        <w:rPr>
-          <w:rFonts w:ascii="Fira Code" w:hAnsi="Fira Code"/>
-          <w:color w:val="000000"/>
-        </w:rPr>
-        <w:t>$form = $this-&gt;createFormBuilder()</w:t>
-      </w:r>
-    </w:p>
-    <w:p>
-      <w:pPr>
-        <w:pStyle w:val="Cuerpodetexto"/>
-        <w:numPr>
-          <w:ilvl w:val="0"/>
-          <w:numId w:val="0"/>
-        </w:numPr>
-        <w:ind w:left="1140" w:hanging="0"/>
-        <w:rPr>
-          <w:color w:val="000000"/>
-        </w:rPr>
-      </w:pPr>
-      <w:r>
-        <w:rPr>
-          <w:color w:val="000000"/>
-        </w:rPr>
-      </w:r>
-    </w:p>
-    <w:p>
-      <w:pPr>
-        <w:pStyle w:val="Cuerpodetexto"/>
-        <w:numPr>
-          <w:ilvl w:val="0"/>
-          <w:numId w:val="4"/>
-        </w:numPr>
-        <w:rPr>
-          <w:color w:val="000000"/>
-        </w:rPr>
-      </w:pPr>
-      <w:r>
-        <w:rPr>
-          <w:color w:val="000000"/>
-        </w:rPr>
-        <w:t xml:space="preserve">para </w:t>
-      </w:r>
-      <w:r>
-        <w:rPr>
-          <w:color w:val="000000"/>
-        </w:rPr>
-        <w:t xml:space="preserve">nombrar </w:t>
-      </w:r>
-      <w:r>
-        <w:rPr>
-          <w:color w:val="000000"/>
-        </w:rPr>
-        <w:t xml:space="preserve">una </w:t>
-      </w:r>
-      <w:r>
-        <w:rPr>
-          <w:color w:val="000000"/>
-        </w:rPr>
-        <w:t xml:space="preserve">variable de </w:t>
-      </w:r>
-      <w:r>
-        <w:rPr>
-          <w:color w:val="000000"/>
-        </w:rPr>
-        <w:t>tipo</w:t>
-      </w:r>
-      <w:r>
-        <w:rPr>
-          <w:color w:val="000000"/>
-        </w:rPr>
-        <w:t xml:space="preserve"> </w:t>
-      </w:r>
-      <w:r>
-        <w:rPr>
-          <w:color w:val="000000"/>
-        </w:rPr>
-        <w:t>$session</w:t>
-      </w:r>
-      <w:r>
-        <w:rPr>
-          <w:color w:val="000000"/>
-        </w:rPr>
-        <w:t xml:space="preserve"> </w:t>
-      </w:r>
-      <w:r>
-        <w:rPr>
-          <w:color w:val="000000"/>
-        </w:rPr>
-        <w:t xml:space="preserve">cuya labor se filtra datos se nombre así: </w:t>
-      </w:r>
-    </w:p>
-    <w:p>
-      <w:pPr>
-        <w:pStyle w:val="Cuerpodetexto"/>
-        <w:numPr>
-          <w:ilvl w:val="0"/>
-          <w:numId w:val="0"/>
-        </w:numPr>
-        <w:ind w:left="1140" w:hanging="0"/>
-        <w:rPr>
           <w:color w:val="000000"/>
           <w:sz w:val="20"/>
           <w:szCs w:val="20"/>
         </w:rPr>
-      </w:pPr>
-      <w:r>
+        <w:t>$session-&gt;set('filtroEntidadNombreFiltro', valor filtro);</w:t>
+      </w:r>
+    </w:p>
+    <w:p>
+      <w:pPr>
+        <w:pStyle w:val="Cuerpodetexto"/>
         <w:rPr>
           <w:rFonts w:ascii="Fira Code" w:hAnsi="Fira Code"/>
           <w:color w:val="000000"/>
           <w:sz w:val="20"/>
           <w:szCs w:val="20"/>
         </w:rPr>
-        <w:t>$session-&gt;set('filtro</w:t>
-      </w:r>
+      </w:pPr>
       <w:r>
         <w:rPr>
           <w:rFonts w:ascii="Fira Code" w:hAnsi="Fira Code"/>
@@ -1385,62 +1197,6 @@
           <w:sz w:val="20"/>
           <w:szCs w:val="20"/>
         </w:rPr>
-        <w:t>Entidad</w:t>
-      </w:r>
-      <w:r>
-        <w:rPr>
-          <w:rFonts w:ascii="Fira Code" w:hAnsi="Fira Code"/>
-          <w:color w:val="000000"/>
-          <w:sz w:val="20"/>
-          <w:szCs w:val="20"/>
-        </w:rPr>
-        <w:t>Nombre</w:t>
-      </w:r>
-      <w:r>
-        <w:rPr>
-          <w:rFonts w:ascii="Fira Code" w:hAnsi="Fira Code"/>
-          <w:color w:val="000000"/>
-          <w:sz w:val="20"/>
-          <w:szCs w:val="20"/>
-        </w:rPr>
-        <w:t>Filtro</w:t>
-      </w:r>
-      <w:r>
-        <w:rPr>
-          <w:rFonts w:ascii="Fira Code" w:hAnsi="Fira Code"/>
-          <w:color w:val="000000"/>
-          <w:sz w:val="20"/>
-          <w:szCs w:val="20"/>
-        </w:rPr>
-        <w:t xml:space="preserve">', </w:t>
-      </w:r>
-      <w:r>
-        <w:rPr>
-          <w:rFonts w:ascii="Fira Code" w:hAnsi="Fira Code"/>
-          <w:color w:val="000000"/>
-          <w:sz w:val="20"/>
-          <w:szCs w:val="20"/>
-        </w:rPr>
-        <w:t>valor filtro);</w:t>
-      </w:r>
-    </w:p>
-    <w:p>
-      <w:pPr>
-        <w:pStyle w:val="Cuerpodetexto"/>
-        <w:rPr>
-          <w:rFonts w:ascii="Fira Code" w:hAnsi="Fira Code"/>
-          <w:color w:val="000000"/>
-          <w:sz w:val="20"/>
-          <w:szCs w:val="20"/>
-        </w:rPr>
-      </w:pPr>
-      <w:r>
-        <w:rPr>
-          <w:rFonts w:ascii="Fira Code" w:hAnsi="Fira Code"/>
-          <w:color w:val="000000"/>
-          <w:sz w:val="20"/>
-          <w:szCs w:val="20"/>
-        </w:rPr>
       </w:r>
     </w:p>
     <w:p>
@@ -1456,39 +1212,23 @@
           <w:bCs w:val="false"/>
           <w:color w:val="0066B3"/>
         </w:rPr>
-        <w:t>Rutas</w:t>
-      </w:r>
-      <w:r>
-        <w:rPr>
-          <w:b w:val="false"/>
-          <w:bCs w:val="false"/>
-          <w:color w:val="0066B3"/>
-        </w:rPr>
-        <w:t>:</w:t>
-      </w:r>
-    </w:p>
-    <w:p>
-      <w:pPr>
-        <w:pStyle w:val="Cuerpodetexto"/>
-        <w:rPr>
-          <w:color w:val="000000"/>
-        </w:rPr>
-      </w:pPr>
-      <w:r>
-        <w:rPr>
-          <w:b w:val="false"/>
-          <w:bCs w:val="false"/>
-          <w:color w:val="000000"/>
-        </w:rPr>
-        <w:t>p</w:t>
-      </w:r>
-      <w:r>
-        <w:rPr>
-          <w:b w:val="false"/>
-          <w:bCs w:val="false"/>
-          <w:color w:val="000000"/>
-        </w:rPr>
-        <w:t xml:space="preserve">ara el manejo de las rutas se hará uso de anotaciones en el controlador  bajo esta alineamiento </w:t>
+        <w:t>Rutas:</w:t>
+      </w:r>
+    </w:p>
+    <w:p>
+      <w:pPr>
+        <w:pStyle w:val="Cuerpodetexto"/>
+        <w:rPr>
+          <w:color w:val="000000"/>
+        </w:rPr>
+      </w:pPr>
+      <w:r>
+        <w:rPr>
+          <w:b w:val="false"/>
+          <w:bCs w:val="false"/>
+          <w:color w:val="000000"/>
+        </w:rPr>
+        <w:t xml:space="preserve">para el manejo de las rutas se hará uso de anotaciones en el controlador  bajo esta alineamiento </w:t>
       </w:r>
     </w:p>
     <w:p>
@@ -1508,9 +1248,7 @@
     <w:p>
       <w:pPr>
         <w:pStyle w:val="Textopreformateado"/>
-        <w:rPr>
-          <w:color w:val="000000"/>
-        </w:rPr>
+        <w:rPr/>
       </w:pPr>
       <w:hyperlink r:id="rId2">
         <w:r>
@@ -1618,9 +1356,7 @@
     <w:p>
       <w:pPr>
         <w:pStyle w:val="Textopreformateado"/>
-        <w:rPr>
-          <w:color w:val="000000"/>
-        </w:rPr>
+        <w:rPr/>
       </w:pPr>
       <w:hyperlink r:id="rId4">
         <w:r>
@@ -1650,12 +1386,7 @@
     <w:p>
       <w:pPr>
         <w:pStyle w:val="Textopreformateado"/>
-        <w:rPr>
-          <w:b w:val="false"/>
-          <w:b w:val="false"/>
-          <w:bCs w:val="false"/>
-          <w:color w:val="000000"/>
-        </w:rPr>
+        <w:rPr/>
       </w:pPr>
       <w:r>
         <w:rPr>
@@ -1822,125 +1553,207 @@
   <w:abstractNum w:abstractNumId="2">
     <w:lvl w:ilvl="0">
       <w:start w:val="1"/>
+      <w:numFmt w:val="none"/>
+      <w:suff w:val="nothing"/>
+      <w:lvlText w:val=""/>
+      <w:lvlJc w:val="left"/>
+      <w:pPr>
+        <w:ind w:left="0" w:hanging="0"/>
+      </w:pPr>
+    </w:lvl>
+    <w:lvl w:ilvl="1">
+      <w:start w:val="1"/>
+      <w:numFmt w:val="none"/>
+      <w:suff w:val="nothing"/>
+      <w:lvlText w:val=""/>
+      <w:lvlJc w:val="left"/>
+      <w:pPr>
+        <w:ind w:left="0" w:hanging="0"/>
+      </w:pPr>
+    </w:lvl>
+    <w:lvl w:ilvl="2">
+      <w:start w:val="1"/>
+      <w:numFmt w:val="none"/>
+      <w:suff w:val="nothing"/>
+      <w:lvlText w:val=""/>
+      <w:lvlJc w:val="left"/>
+      <w:pPr>
+        <w:ind w:left="0" w:hanging="0"/>
+      </w:pPr>
+    </w:lvl>
+    <w:lvl w:ilvl="3">
+      <w:start w:val="1"/>
+      <w:numFmt w:val="none"/>
+      <w:suff w:val="nothing"/>
+      <w:lvlText w:val=""/>
+      <w:lvlJc w:val="left"/>
+      <w:pPr>
+        <w:ind w:left="0" w:hanging="0"/>
+      </w:pPr>
+    </w:lvl>
+    <w:lvl w:ilvl="4">
+      <w:start w:val="1"/>
       <w:numFmt w:val="decimal"/>
-      <w:lvlText w:val="%1."/>
-      <w:lvlJc w:val="left"/>
-      <w:pPr>
-        <w:tabs>
-          <w:tab w:val="num" w:pos="720"/>
-        </w:tabs>
-        <w:ind w:left="720" w:hanging="360"/>
-      </w:pPr>
-      <w:rPr/>
-    </w:lvl>
-    <w:lvl w:ilvl="1">
-      <w:start w:val="1"/>
-      <w:numFmt w:val="decimal"/>
-      <w:lvlText w:val="%2."/>
-      <w:lvlJc w:val="left"/>
-      <w:pPr>
-        <w:tabs>
-          <w:tab w:val="num" w:pos="1080"/>
-        </w:tabs>
-        <w:ind w:left="1080" w:hanging="360"/>
-      </w:pPr>
-      <w:rPr/>
-    </w:lvl>
-    <w:lvl w:ilvl="2">
-      <w:start w:val="1"/>
-      <w:numFmt w:val="decimal"/>
-      <w:lvlText w:val="%3."/>
-      <w:lvlJc w:val="left"/>
-      <w:pPr>
-        <w:tabs>
-          <w:tab w:val="num" w:pos="1440"/>
-        </w:tabs>
-        <w:ind w:left="1440" w:hanging="360"/>
-      </w:pPr>
-      <w:rPr/>
-    </w:lvl>
-    <w:lvl w:ilvl="3">
-      <w:start w:val="1"/>
-      <w:numFmt w:val="decimal"/>
-      <w:lvlText w:val="%4."/>
-      <w:lvlJc w:val="left"/>
-      <w:pPr>
-        <w:tabs>
-          <w:tab w:val="num" w:pos="1800"/>
-        </w:tabs>
-        <w:ind w:left="1800" w:hanging="360"/>
-      </w:pPr>
-      <w:rPr/>
-    </w:lvl>
-    <w:lvl w:ilvl="4">
-      <w:start w:val="1"/>
-      <w:numFmt w:val="decimal"/>
-      <w:lvlText w:val="%5."/>
-      <w:lvlJc w:val="left"/>
-      <w:pPr>
-        <w:tabs>
-          <w:tab w:val="num" w:pos="2160"/>
-        </w:tabs>
-        <w:ind w:left="2160" w:hanging="360"/>
-      </w:pPr>
-      <w:rPr/>
+      <w:lvlText w:val="%5"/>
+      <w:lvlJc w:val="left"/>
+      <w:pPr>
+        <w:ind w:left="0" w:hanging="0"/>
+      </w:pPr>
     </w:lvl>
     <w:lvl w:ilvl="5">
       <w:start w:val="1"/>
-      <w:numFmt w:val="decimal"/>
-      <w:lvlText w:val="%6."/>
-      <w:lvlJc w:val="left"/>
-      <w:pPr>
-        <w:tabs>
-          <w:tab w:val="num" w:pos="2520"/>
-        </w:tabs>
-        <w:ind w:left="2520" w:hanging="360"/>
-      </w:pPr>
-      <w:rPr/>
+      <w:numFmt w:val="none"/>
+      <w:suff w:val="nothing"/>
+      <w:lvlText w:val=""/>
+      <w:lvlJc w:val="left"/>
+      <w:pPr>
+        <w:ind w:left="0" w:hanging="0"/>
+      </w:pPr>
     </w:lvl>
     <w:lvl w:ilvl="6">
       <w:start w:val="1"/>
-      <w:numFmt w:val="decimal"/>
-      <w:lvlText w:val="%7."/>
-      <w:lvlJc w:val="left"/>
-      <w:pPr>
-        <w:tabs>
-          <w:tab w:val="num" w:pos="2880"/>
-        </w:tabs>
-        <w:ind w:left="2880" w:hanging="360"/>
-      </w:pPr>
-      <w:rPr/>
+      <w:numFmt w:val="none"/>
+      <w:suff w:val="nothing"/>
+      <w:lvlText w:val=""/>
+      <w:lvlJc w:val="left"/>
+      <w:pPr>
+        <w:ind w:left="0" w:hanging="0"/>
+      </w:pPr>
     </w:lvl>
     <w:lvl w:ilvl="7">
       <w:start w:val="1"/>
-      <w:numFmt w:val="decimal"/>
-      <w:lvlText w:val="%8."/>
-      <w:lvlJc w:val="left"/>
-      <w:pPr>
-        <w:tabs>
-          <w:tab w:val="num" w:pos="3240"/>
-        </w:tabs>
-        <w:ind w:left="3240" w:hanging="360"/>
-      </w:pPr>
-      <w:rPr/>
+      <w:numFmt w:val="none"/>
+      <w:suff w:val="nothing"/>
+      <w:lvlText w:val=""/>
+      <w:lvlJc w:val="left"/>
+      <w:pPr>
+        <w:ind w:left="0" w:hanging="0"/>
+      </w:pPr>
     </w:lvl>
     <w:lvl w:ilvl="8">
       <w:start w:val="1"/>
-      <w:numFmt w:val="decimal"/>
-      <w:lvlText w:val="%9."/>
-      <w:lvlJc w:val="left"/>
-      <w:pPr>
-        <w:tabs>
-          <w:tab w:val="num" w:pos="3600"/>
-        </w:tabs>
-        <w:ind w:left="3600" w:hanging="360"/>
-      </w:pPr>
-      <w:rPr/>
+      <w:numFmt w:val="none"/>
+      <w:suff w:val="nothing"/>
+      <w:lvlText w:val=""/>
+      <w:lvlJc w:val="left"/>
+      <w:pPr>
+        <w:ind w:left="0" w:hanging="0"/>
+      </w:pPr>
     </w:lvl>
   </w:abstractNum>
   <w:abstractNum w:abstractNumId="3">
     <w:lvl w:ilvl="0">
       <w:start w:val="1"/>
+      <w:numFmt w:val="decimal"/>
+      <w:lvlText w:val="%1."/>
+      <w:lvlJc w:val="left"/>
+      <w:pPr>
+        <w:tabs>
+          <w:tab w:val="num" w:pos="720"/>
+        </w:tabs>
+        <w:ind w:left="720" w:hanging="360"/>
+      </w:pPr>
+    </w:lvl>
+    <w:lvl w:ilvl="1">
+      <w:start w:val="1"/>
+      <w:numFmt w:val="decimal"/>
+      <w:lvlText w:val="%2."/>
+      <w:lvlJc w:val="left"/>
+      <w:pPr>
+        <w:tabs>
+          <w:tab w:val="num" w:pos="1080"/>
+        </w:tabs>
+        <w:ind w:left="1080" w:hanging="360"/>
+      </w:pPr>
+    </w:lvl>
+    <w:lvl w:ilvl="2">
+      <w:start w:val="1"/>
+      <w:numFmt w:val="decimal"/>
+      <w:lvlText w:val="%3."/>
+      <w:lvlJc w:val="left"/>
+      <w:pPr>
+        <w:tabs>
+          <w:tab w:val="num" w:pos="1440"/>
+        </w:tabs>
+        <w:ind w:left="1440" w:hanging="360"/>
+      </w:pPr>
+    </w:lvl>
+    <w:lvl w:ilvl="3">
+      <w:start w:val="1"/>
+      <w:numFmt w:val="decimal"/>
+      <w:lvlText w:val="%4."/>
+      <w:lvlJc w:val="left"/>
+      <w:pPr>
+        <w:tabs>
+          <w:tab w:val="num" w:pos="1800"/>
+        </w:tabs>
+        <w:ind w:left="1800" w:hanging="360"/>
+      </w:pPr>
+    </w:lvl>
+    <w:lvl w:ilvl="4">
+      <w:start w:val="1"/>
+      <w:numFmt w:val="decimal"/>
+      <w:lvlText w:val="%5."/>
+      <w:lvlJc w:val="left"/>
+      <w:pPr>
+        <w:tabs>
+          <w:tab w:val="num" w:pos="2160"/>
+        </w:tabs>
+        <w:ind w:left="2160" w:hanging="360"/>
+      </w:pPr>
+    </w:lvl>
+    <w:lvl w:ilvl="5">
+      <w:start w:val="1"/>
+      <w:numFmt w:val="decimal"/>
+      <w:lvlText w:val="%6."/>
+      <w:lvlJc w:val="left"/>
+      <w:pPr>
+        <w:tabs>
+          <w:tab w:val="num" w:pos="2520"/>
+        </w:tabs>
+        <w:ind w:left="2520" w:hanging="360"/>
+      </w:pPr>
+    </w:lvl>
+    <w:lvl w:ilvl="6">
+      <w:start w:val="1"/>
+      <w:numFmt w:val="decimal"/>
+      <w:lvlText w:val="%7."/>
+      <w:lvlJc w:val="left"/>
+      <w:pPr>
+        <w:tabs>
+          <w:tab w:val="num" w:pos="2880"/>
+        </w:tabs>
+        <w:ind w:left="2880" w:hanging="360"/>
+      </w:pPr>
+    </w:lvl>
+    <w:lvl w:ilvl="7">
+      <w:start w:val="1"/>
+      <w:numFmt w:val="decimal"/>
+      <w:lvlText w:val="%8."/>
+      <w:lvlJc w:val="left"/>
+      <w:pPr>
+        <w:tabs>
+          <w:tab w:val="num" w:pos="3240"/>
+        </w:tabs>
+        <w:ind w:left="3240" w:hanging="360"/>
+      </w:pPr>
+    </w:lvl>
+    <w:lvl w:ilvl="8">
+      <w:start w:val="1"/>
+      <w:numFmt w:val="decimal"/>
+      <w:lvlText w:val="%9."/>
+      <w:lvlJc w:val="left"/>
+      <w:pPr>
+        <w:tabs>
+          <w:tab w:val="num" w:pos="3600"/>
+        </w:tabs>
+        <w:ind w:left="3600" w:hanging="360"/>
+      </w:pPr>
+    </w:lvl>
+  </w:abstractNum>
+  <w:abstractNum w:abstractNumId="4">
+    <w:lvl w:ilvl="0">
+      <w:start w:val="1"/>
       <w:numFmt w:val="bullet"/>
       <w:lvlText w:val=""/>
       <w:lvlJc w:val="left"/>
@@ -1949,142 +1762,143 @@
           <w:tab w:val="num" w:pos="720"/>
         </w:tabs>
         <w:ind w:left="720" w:hanging="360"/>
+      </w:pPr>
+      <w:rPr>
+        <w:rFonts w:ascii="Symbol" w:hAnsi="Symbol" w:cs="Symbol" w:hint="default"/>
+        <w:b w:val="false"/>
+        <w:rFonts w:cs="OpenSymbol"/>
+      </w:rPr>
+    </w:lvl>
+    <w:lvl w:ilvl="1">
+      <w:start w:val="1"/>
+      <w:numFmt w:val="bullet"/>
+      <w:lvlText w:val="◦"/>
+      <w:lvlJc w:val="left"/>
+      <w:pPr>
+        <w:tabs>
+          <w:tab w:val="num" w:pos="1080"/>
+        </w:tabs>
+        <w:ind w:left="1080" w:hanging="360"/>
+      </w:pPr>
+      <w:rPr>
+        <w:rFonts w:ascii="OpenSymbol" w:hAnsi="OpenSymbol" w:cs="OpenSymbol" w:hint="default"/>
+        <w:rFonts w:cs="OpenSymbol"/>
+      </w:rPr>
+    </w:lvl>
+    <w:lvl w:ilvl="2">
+      <w:start w:val="1"/>
+      <w:numFmt w:val="bullet"/>
+      <w:lvlText w:val="▪"/>
+      <w:lvlJc w:val="left"/>
+      <w:pPr>
+        <w:tabs>
+          <w:tab w:val="num" w:pos="1440"/>
+        </w:tabs>
+        <w:ind w:left="1440" w:hanging="360"/>
+      </w:pPr>
+      <w:rPr>
+        <w:rFonts w:ascii="OpenSymbol" w:hAnsi="OpenSymbol" w:cs="OpenSymbol" w:hint="default"/>
+        <w:rFonts w:cs="OpenSymbol"/>
+      </w:rPr>
+    </w:lvl>
+    <w:lvl w:ilvl="3">
+      <w:start w:val="1"/>
+      <w:numFmt w:val="bullet"/>
+      <w:lvlText w:val=""/>
+      <w:lvlJc w:val="left"/>
+      <w:pPr>
+        <w:tabs>
+          <w:tab w:val="num" w:pos="1800"/>
+        </w:tabs>
+        <w:ind w:left="1800" w:hanging="360"/>
       </w:pPr>
       <w:rPr>
         <w:rFonts w:ascii="Symbol" w:hAnsi="Symbol" w:cs="Symbol" w:hint="default"/>
         <w:rFonts w:cs="OpenSymbol"/>
       </w:rPr>
     </w:lvl>
-    <w:lvl w:ilvl="1">
+    <w:lvl w:ilvl="4">
       <w:start w:val="1"/>
       <w:numFmt w:val="bullet"/>
       <w:lvlText w:val="◦"/>
       <w:lvlJc w:val="left"/>
       <w:pPr>
         <w:tabs>
-          <w:tab w:val="num" w:pos="1080"/>
-        </w:tabs>
-        <w:ind w:left="1080" w:hanging="360"/>
+          <w:tab w:val="num" w:pos="2160"/>
+        </w:tabs>
+        <w:ind w:left="2160" w:hanging="360"/>
       </w:pPr>
       <w:rPr>
         <w:rFonts w:ascii="OpenSymbol" w:hAnsi="OpenSymbol" w:cs="OpenSymbol" w:hint="default"/>
         <w:rFonts w:cs="OpenSymbol"/>
       </w:rPr>
     </w:lvl>
-    <w:lvl w:ilvl="2">
+    <w:lvl w:ilvl="5">
       <w:start w:val="1"/>
       <w:numFmt w:val="bullet"/>
       <w:lvlText w:val="▪"/>
       <w:lvlJc w:val="left"/>
       <w:pPr>
         <w:tabs>
-          <w:tab w:val="num" w:pos="1440"/>
-        </w:tabs>
-        <w:ind w:left="1440" w:hanging="360"/>
+          <w:tab w:val="num" w:pos="2520"/>
+        </w:tabs>
+        <w:ind w:left="2520" w:hanging="360"/>
       </w:pPr>
       <w:rPr>
         <w:rFonts w:ascii="OpenSymbol" w:hAnsi="OpenSymbol" w:cs="OpenSymbol" w:hint="default"/>
         <w:rFonts w:cs="OpenSymbol"/>
       </w:rPr>
     </w:lvl>
-    <w:lvl w:ilvl="3">
+    <w:lvl w:ilvl="6">
       <w:start w:val="1"/>
       <w:numFmt w:val="bullet"/>
       <w:lvlText w:val=""/>
       <w:lvlJc w:val="left"/>
       <w:pPr>
         <w:tabs>
-          <w:tab w:val="num" w:pos="1800"/>
-        </w:tabs>
-        <w:ind w:left="1800" w:hanging="360"/>
+          <w:tab w:val="num" w:pos="2880"/>
+        </w:tabs>
+        <w:ind w:left="2880" w:hanging="360"/>
       </w:pPr>
       <w:rPr>
         <w:rFonts w:ascii="Symbol" w:hAnsi="Symbol" w:cs="Symbol" w:hint="default"/>
         <w:rFonts w:cs="OpenSymbol"/>
       </w:rPr>
     </w:lvl>
-    <w:lvl w:ilvl="4">
+    <w:lvl w:ilvl="7">
       <w:start w:val="1"/>
       <w:numFmt w:val="bullet"/>
       <w:lvlText w:val="◦"/>
       <w:lvlJc w:val="left"/>
       <w:pPr>
         <w:tabs>
-          <w:tab w:val="num" w:pos="2160"/>
-        </w:tabs>
-        <w:ind w:left="2160" w:hanging="360"/>
+          <w:tab w:val="num" w:pos="3240"/>
+        </w:tabs>
+        <w:ind w:left="3240" w:hanging="360"/>
       </w:pPr>
       <w:rPr>
         <w:rFonts w:ascii="OpenSymbol" w:hAnsi="OpenSymbol" w:cs="OpenSymbol" w:hint="default"/>
         <w:rFonts w:cs="OpenSymbol"/>
       </w:rPr>
     </w:lvl>
-    <w:lvl w:ilvl="5">
+    <w:lvl w:ilvl="8">
       <w:start w:val="1"/>
       <w:numFmt w:val="bullet"/>
       <w:lvlText w:val="▪"/>
       <w:lvlJc w:val="left"/>
       <w:pPr>
         <w:tabs>
-          <w:tab w:val="num" w:pos="2520"/>
-        </w:tabs>
-        <w:ind w:left="2520" w:hanging="360"/>
+          <w:tab w:val="num" w:pos="3600"/>
+        </w:tabs>
+        <w:ind w:left="3600" w:hanging="360"/>
       </w:pPr>
       <w:rPr>
         <w:rFonts w:ascii="OpenSymbol" w:hAnsi="OpenSymbol" w:cs="OpenSymbol" w:hint="default"/>
         <w:rFonts w:cs="OpenSymbol"/>
       </w:rPr>
     </w:lvl>
-    <w:lvl w:ilvl="6">
-      <w:start w:val="1"/>
-      <w:numFmt w:val="bullet"/>
-      <w:lvlText w:val=""/>
-      <w:lvlJc w:val="left"/>
-      <w:pPr>
-        <w:tabs>
-          <w:tab w:val="num" w:pos="2880"/>
-        </w:tabs>
-        <w:ind w:left="2880" w:hanging="360"/>
-      </w:pPr>
-      <w:rPr>
-        <w:rFonts w:ascii="Symbol" w:hAnsi="Symbol" w:cs="Symbol" w:hint="default"/>
-        <w:rFonts w:cs="OpenSymbol"/>
-      </w:rPr>
-    </w:lvl>
-    <w:lvl w:ilvl="7">
-      <w:start w:val="1"/>
-      <w:numFmt w:val="bullet"/>
-      <w:lvlText w:val="◦"/>
-      <w:lvlJc w:val="left"/>
-      <w:pPr>
-        <w:tabs>
-          <w:tab w:val="num" w:pos="3240"/>
-        </w:tabs>
-        <w:ind w:left="3240" w:hanging="360"/>
-      </w:pPr>
-      <w:rPr>
-        <w:rFonts w:ascii="OpenSymbol" w:hAnsi="OpenSymbol" w:cs="OpenSymbol" w:hint="default"/>
-        <w:rFonts w:cs="OpenSymbol"/>
-      </w:rPr>
-    </w:lvl>
-    <w:lvl w:ilvl="8">
-      <w:start w:val="1"/>
-      <w:numFmt w:val="bullet"/>
-      <w:lvlText w:val="▪"/>
-      <w:lvlJc w:val="left"/>
-      <w:pPr>
-        <w:tabs>
-          <w:tab w:val="num" w:pos="3600"/>
-        </w:tabs>
-        <w:ind w:left="3600" w:hanging="360"/>
-      </w:pPr>
-      <w:rPr>
-        <w:rFonts w:ascii="OpenSymbol" w:hAnsi="OpenSymbol" w:cs="OpenSymbol" w:hint="default"/>
-        <w:rFonts w:cs="OpenSymbol"/>
-      </w:rPr>
-    </w:lvl>
   </w:abstractNum>
-  <w:abstractNum w:abstractNumId="4">
+  <w:abstractNum w:abstractNumId="5">
     <w:lvl w:ilvl="0">
       <w:start w:val="1"/>
       <w:numFmt w:val="bullet"/>
@@ -2242,6 +2056,9 @@
   <w:num w:numId="4">
     <w:abstractNumId w:val="4"/>
   </w:num>
+  <w:num w:numId="5">
+    <w:abstractNumId w:val="5"/>
+  </w:num>
 </w:numbering>
 </file>
 
@@ -2252,15 +2069,12 @@
       <w:rPr>
         <w:rFonts w:ascii="Liberation Serif" w:hAnsi="Liberation Serif" w:eastAsia="WenQuanYi Micro Hei" w:cs="Lohit Devanagari"/>
         <w:kern w:val="2"/>
-        <w:sz w:val="24"/>
         <w:szCs w:val="24"/>
         <w:lang w:val="es-CO" w:eastAsia="zh-CN" w:bidi="hi-IN"/>
       </w:rPr>
     </w:rPrDefault>
     <w:pPrDefault>
-      <w:pPr>
-        <w:widowControl/>
-      </w:pPr>
+      <w:pPr/>
     </w:pPrDefault>
   </w:docDefaults>
   <w:style w:type="paragraph" w:styleId="Normal">
@@ -2268,10 +2082,9 @@
     <w:qFormat/>
     <w:pPr>
       <w:widowControl/>
-      <w:kinsoku w:val="true"/>
-      <w:overflowPunct w:val="true"/>
-      <w:autoSpaceDE w:val="true"/>
+      <w:overflowPunct w:val="false"/>
       <w:bidi w:val="0"/>
+      <w:jc w:val="left"/>
     </w:pPr>
     <w:rPr>
       <w:rFonts w:ascii="Liberation Serif" w:hAnsi="Liberation Serif" w:eastAsia="WenQuanYi Micro Hei" w:cs="Lohit Devanagari"/>
@@ -2285,7 +2098,6 @@
   <w:style w:type="paragraph" w:styleId="Ttulo1">
     <w:name w:val="Heading 1"/>
     <w:basedOn w:val="Ttulo"/>
-    <w:next w:val="Cuerpodetexto"/>
     <w:qFormat/>
     <w:pPr>
       <w:numPr>
@@ -2305,7 +2117,6 @@
   <w:style w:type="paragraph" w:styleId="Ttulo2">
     <w:name w:val="Heading 2"/>
     <w:basedOn w:val="Ttulo"/>
-    <w:next w:val="Cuerpodetexto"/>
     <w:qFormat/>
     <w:pPr>
       <w:numPr>
@@ -2325,7 +2136,6 @@
   <w:style w:type="paragraph" w:styleId="Ttulo3">
     <w:name w:val="Heading 3"/>
     <w:basedOn w:val="Ttulo"/>
-    <w:next w:val="Cuerpodetexto"/>
     <w:qFormat/>
     <w:pPr>
       <w:numPr>
@@ -2345,7 +2155,6 @@
   <w:style w:type="paragraph" w:styleId="Ttulo5">
     <w:name w:val="Heading 5"/>
     <w:basedOn w:val="Ttulo"/>
-    <w:next w:val="Cuerpodetexto"/>
     <w:qFormat/>
     <w:pPr>
       <w:numPr>
@@ -2365,7 +2174,6 @@
   <w:style w:type="paragraph" w:styleId="Ttulo6">
     <w:name w:val="Heading 6"/>
     <w:basedOn w:val="Ttulo"/>
-    <w:next w:val="Cuerpodetexto"/>
     <w:qFormat/>
     <w:pPr>
       <w:numPr>
@@ -2387,7 +2195,6 @@
   <w:style w:type="paragraph" w:styleId="Ttulo7">
     <w:name w:val="Heading 7"/>
     <w:basedOn w:val="Ttulo"/>
-    <w:next w:val="Cuerpodetexto"/>
     <w:qFormat/>
     <w:pPr>
       <w:numPr>
@@ -2422,6 +2229,140 @@
       <w:color w:val="000080"/>
       <w:u w:val="single"/>
       <w:lang w:val="zxx" w:eastAsia="zxx" w:bidi="zxx"/>
+    </w:rPr>
+  </w:style>
+  <w:style w:type="character" w:styleId="ListLabel1">
+    <w:name w:val="ListLabel 1"/>
+    <w:qFormat/>
+    <w:rPr>
+      <w:rFonts w:cs="OpenSymbol"/>
+      <w:b w:val="false"/>
+    </w:rPr>
+  </w:style>
+  <w:style w:type="character" w:styleId="ListLabel2">
+    <w:name w:val="ListLabel 2"/>
+    <w:qFormat/>
+    <w:rPr>
+      <w:rFonts w:cs="OpenSymbol"/>
+    </w:rPr>
+  </w:style>
+  <w:style w:type="character" w:styleId="ListLabel3">
+    <w:name w:val="ListLabel 3"/>
+    <w:qFormat/>
+    <w:rPr>
+      <w:rFonts w:cs="OpenSymbol"/>
+    </w:rPr>
+  </w:style>
+  <w:style w:type="character" w:styleId="ListLabel4">
+    <w:name w:val="ListLabel 4"/>
+    <w:qFormat/>
+    <w:rPr>
+      <w:rFonts w:cs="OpenSymbol"/>
+    </w:rPr>
+  </w:style>
+  <w:style w:type="character" w:styleId="ListLabel5">
+    <w:name w:val="ListLabel 5"/>
+    <w:qFormat/>
+    <w:rPr>
+      <w:rFonts w:cs="OpenSymbol"/>
+    </w:rPr>
+  </w:style>
+  <w:style w:type="character" w:styleId="ListLabel6">
+    <w:name w:val="ListLabel 6"/>
+    <w:qFormat/>
+    <w:rPr>
+      <w:rFonts w:cs="OpenSymbol"/>
+    </w:rPr>
+  </w:style>
+  <w:style w:type="character" w:styleId="ListLabel7">
+    <w:name w:val="ListLabel 7"/>
+    <w:qFormat/>
+    <w:rPr>
+      <w:rFonts w:cs="OpenSymbol"/>
+    </w:rPr>
+  </w:style>
+  <w:style w:type="character" w:styleId="ListLabel8">
+    <w:name w:val="ListLabel 8"/>
+    <w:qFormat/>
+    <w:rPr>
+      <w:rFonts w:cs="OpenSymbol"/>
+    </w:rPr>
+  </w:style>
+  <w:style w:type="character" w:styleId="ListLabel9">
+    <w:name w:val="ListLabel 9"/>
+    <w:qFormat/>
+    <w:rPr>
+      <w:rFonts w:cs="OpenSymbol"/>
+    </w:rPr>
+  </w:style>
+  <w:style w:type="character" w:styleId="ListLabel10">
+    <w:name w:val="ListLabel 10"/>
+    <w:qFormat/>
+    <w:rPr>
+      <w:rFonts w:cs="OpenSymbol"/>
+    </w:rPr>
+  </w:style>
+  <w:style w:type="character" w:styleId="ListLabel11">
+    <w:name w:val="ListLabel 11"/>
+    <w:qFormat/>
+    <w:rPr>
+      <w:rFonts w:cs="OpenSymbol"/>
+    </w:rPr>
+  </w:style>
+  <w:style w:type="character" w:styleId="ListLabel12">
+    <w:name w:val="ListLabel 12"/>
+    <w:qFormat/>
+    <w:rPr>
+      <w:rFonts w:cs="OpenSymbol"/>
+    </w:rPr>
+  </w:style>
+  <w:style w:type="character" w:styleId="ListLabel13">
+    <w:name w:val="ListLabel 13"/>
+    <w:qFormat/>
+    <w:rPr>
+      <w:rFonts w:cs="OpenSymbol"/>
+    </w:rPr>
+  </w:style>
+  <w:style w:type="character" w:styleId="ListLabel14">
+    <w:name w:val="ListLabel 14"/>
+    <w:qFormat/>
+    <w:rPr>
+      <w:rFonts w:cs="OpenSymbol"/>
+    </w:rPr>
+  </w:style>
+  <w:style w:type="character" w:styleId="ListLabel15">
+    <w:name w:val="ListLabel 15"/>
+    <w:qFormat/>
+    <w:rPr>
+      <w:rFonts w:cs="OpenSymbol"/>
+    </w:rPr>
+  </w:style>
+  <w:style w:type="character" w:styleId="ListLabel16">
+    <w:name w:val="ListLabel 16"/>
+    <w:qFormat/>
+    <w:rPr>
+      <w:rFonts w:cs="OpenSymbol"/>
+    </w:rPr>
+  </w:style>
+  <w:style w:type="character" w:styleId="ListLabel17">
+    <w:name w:val="ListLabel 17"/>
+    <w:qFormat/>
+    <w:rPr>
+      <w:rFonts w:cs="OpenSymbol"/>
+    </w:rPr>
+  </w:style>
+  <w:style w:type="character" w:styleId="ListLabel18">
+    <w:name w:val="ListLabel 18"/>
+    <w:qFormat/>
+    <w:rPr>
+      <w:rFonts w:cs="OpenSymbol"/>
+    </w:rPr>
+  </w:style>
+  <w:style w:type="character" w:styleId="ListLabel19">
+    <w:name w:val="ListLabel 19"/>
+    <w:qFormat/>
+    <w:rPr>
+      <w:color w:val="000000"/>
     </w:rPr>
   </w:style>
   <w:style w:type="paragraph" w:styleId="Ttulo">
@@ -2497,7 +2438,6 @@
   <w:style w:type="paragraph" w:styleId="Titular">
     <w:name w:val="Title"/>
     <w:basedOn w:val="Ttulo"/>
-    <w:next w:val="Cuerpodetexto"/>
     <w:qFormat/>
     <w:pPr>
       <w:jc w:val="center"/>
@@ -2512,7 +2452,6 @@
   <w:style w:type="paragraph" w:styleId="Subttulo">
     <w:name w:val="Subtitle"/>
     <w:basedOn w:val="Ttulo"/>
-    <w:next w:val="Cuerpodetexto"/>
     <w:qFormat/>
     <w:pPr>
       <w:spacing w:before="60" w:after="120"/>

</xml_diff>